<commit_message>
Forgot to update sprint plan
</commit_message>
<xml_diff>
--- a/Glynn Caballero, N9511555/Release 2/New features/New Sprint plans.docx
+++ b/Glynn Caballero, N9511555/Release 2/New features/New Sprint plans.docx
@@ -488,15 +488,7 @@
         <w:rPr>
           <w:lang w:val="en-US"/>
         </w:rPr>
-        <w:t>See all required total</w:t>
-      </w:r>
-      <w:bookmarkStart w:id="0" w:name="_GoBack"/>
-      <w:bookmarkEnd w:id="0"/>
-      <w:r>
-        <w:rPr>
-          <w:lang w:val="en-US"/>
-        </w:rPr>
-        <w:t>s to calculation ticket prices</w:t>
+        <w:t>See all required totals to calculation ticket prices</w:t>
       </w:r>
     </w:p>
     <w:p>
@@ -605,20 +597,6 @@
         </w:rPr>
         <w:t>Email – allow planner to email specific emails, or group of emails</w:t>
       </w:r>
-    </w:p>
-    <w:p>
-      <w:pPr>
-        <w:rPr>
-          <w:lang w:val="en-US"/>
-        </w:rPr>
-      </w:pPr>
-    </w:p>
-    <w:p>
-      <w:pPr>
-        <w:rPr>
-          <w:lang w:val="en-US"/>
-        </w:rPr>
-      </w:pPr>
     </w:p>
     <w:p>
       <w:pPr>
@@ -1314,12 +1292,6 @@
                 <w:lang w:val="en-US"/>
               </w:rPr>
             </w:pPr>
-            <w:r>
-              <w:rPr>
-                <w:lang w:val="en-US"/>
-              </w:rPr>
-              <w:t xml:space="preserve">32. </w:t>
-            </w:r>
           </w:p>
         </w:tc>
         <w:tc>
@@ -1332,12 +1304,6 @@
                 <w:lang w:val="en-US"/>
               </w:rPr>
             </w:pPr>
-            <w:r>
-              <w:rPr>
-                <w:lang w:val="en-US"/>
-              </w:rPr>
-              <w:t>Events attending</w:t>
-            </w:r>
           </w:p>
         </w:tc>
         <w:tc>
@@ -1350,12 +1316,6 @@
                 <w:lang w:val="en-US"/>
               </w:rPr>
             </w:pPr>
-            <w:r>
-              <w:rPr>
-                <w:lang w:val="en-US"/>
-              </w:rPr>
-              <w:t>2</w:t>
-            </w:r>
           </w:p>
         </w:tc>
       </w:tr>
@@ -1950,6 +1910,8 @@
               </w:rPr>
               <w:t>View account</w:t>
             </w:r>
+            <w:bookmarkStart w:id="0" w:name="_GoBack"/>
+            <w:bookmarkEnd w:id="0"/>
           </w:p>
         </w:tc>
         <w:tc>
@@ -2187,6 +2149,98 @@
                 <w:lang w:val="en-US"/>
               </w:rPr>
               <w:t>1</w:t>
+            </w:r>
+          </w:p>
+        </w:tc>
+        <w:tc>
+          <w:tcPr>
+            <w:tcW w:w="527" w:type="dxa"/>
+          </w:tcPr>
+          <w:p>
+            <w:pPr>
+              <w:rPr>
+                <w:lang w:val="en-US"/>
+              </w:rPr>
+            </w:pPr>
+          </w:p>
+        </w:tc>
+        <w:tc>
+          <w:tcPr>
+            <w:tcW w:w="3312" w:type="dxa"/>
+          </w:tcPr>
+          <w:p>
+            <w:pPr>
+              <w:rPr>
+                <w:lang w:val="en-US"/>
+              </w:rPr>
+            </w:pPr>
+          </w:p>
+        </w:tc>
+        <w:tc>
+          <w:tcPr>
+            <w:tcW w:w="669" w:type="dxa"/>
+          </w:tcPr>
+          <w:p>
+            <w:pPr>
+              <w:rPr>
+                <w:lang w:val="en-US"/>
+              </w:rPr>
+            </w:pPr>
+          </w:p>
+        </w:tc>
+      </w:tr>
+      <w:tr>
+        <w:tc>
+          <w:tcPr>
+            <w:tcW w:w="895" w:type="dxa"/>
+          </w:tcPr>
+          <w:p>
+            <w:pPr>
+              <w:rPr>
+                <w:lang w:val="en-US"/>
+              </w:rPr>
+            </w:pPr>
+            <w:r>
+              <w:rPr>
+                <w:lang w:val="en-US"/>
+              </w:rPr>
+              <w:t xml:space="preserve">32. </w:t>
+            </w:r>
+          </w:p>
+        </w:tc>
+        <w:tc>
+          <w:tcPr>
+            <w:tcW w:w="2944" w:type="dxa"/>
+          </w:tcPr>
+          <w:p>
+            <w:pPr>
+              <w:rPr>
+                <w:lang w:val="en-US"/>
+              </w:rPr>
+            </w:pPr>
+            <w:r>
+              <w:rPr>
+                <w:lang w:val="en-US"/>
+              </w:rPr>
+              <w:t>Events attending</w:t>
+            </w:r>
+          </w:p>
+        </w:tc>
+        <w:tc>
+          <w:tcPr>
+            <w:tcW w:w="669" w:type="dxa"/>
+          </w:tcPr>
+          <w:p>
+            <w:pPr>
+              <w:rPr>
+                <w:lang w:val="en-US"/>
+              </w:rPr>
+            </w:pPr>
+            <w:r>
+              <w:rPr>
+                <w:lang w:val="en-US"/>
+              </w:rPr>
+              <w:t>2</w:t>
             </w:r>
           </w:p>
         </w:tc>

</xml_diff>